<commit_message>
Reorganized files, added a README, added PCA analyses and files, added EPrime program and stimuli
</commit_message>
<xml_diff>
--- a/Analyses with full sample/2 Behavioral/Sample demographics.docx
+++ b/Analyses with full sample/2 Behavioral/Sample demographics.docx
@@ -138,31 +138,97 @@
     </w:p>
     <w:p/>
     <w:p/>
+    <w:p>
+      <w:r>
+        <w:rPr>
+          <w:u w:val="single"/>
+        </w:rPr>
+        <w:t>Age</w:t>
+      </w:r>
+    </w:p>
+    <w:p>
+      <w:r>
+        <w:t>Range: 18-48</w:t>
+      </w:r>
+      <w:bookmarkStart w:id="0" w:name="_GoBack"/>
+      <w:bookmarkEnd w:id="0"/>
+    </w:p>
+    <w:p>
+      <w:r>
+        <w:t>Mean: 20.4</w:t>
+      </w:r>
+    </w:p>
     <w:p/>
     <w:p/>
+    <w:p>
+      <w:pPr>
+        <w:rPr>
+          <w:u w:val="single"/>
+        </w:rPr>
+      </w:pPr>
+      <w:r>
+        <w:rPr>
+          <w:u w:val="single"/>
+        </w:rPr>
+        <w:t>Accuracy rates</w:t>
+      </w:r>
+    </w:p>
     <w:p/>
     <w:p>
-      <w:pPr>
-        <w:rPr>
-          <w:u w:val="single"/>
-        </w:rPr>
-      </w:pPr>
-      <w:r>
-        <w:rPr>
-          <w:u w:val="single"/>
-        </w:rPr>
-        <w:t>Accuracy rates</w:t>
+      <w:r>
+        <w:t>EVAL TASK</w:t>
+      </w:r>
+    </w:p>
+    <w:p>
+      <w:r>
+        <w:t>Mean = 90.5%</w:t>
+      </w:r>
+    </w:p>
+    <w:p>
+      <w:r>
+        <w:t>Low cutoff (mean – 3*</w:t>
+      </w:r>
+      <w:proofErr w:type="spellStart"/>
+      <w:r>
+        <w:t>sd</w:t>
+      </w:r>
+      <w:proofErr w:type="spellEnd"/>
+      <w:r>
+        <w:t>) = 65.8%</w:t>
+      </w:r>
+    </w:p>
+    <w:p>
+      <w:r>
+        <w:t xml:space="preserve">Participants under that: </w:t>
+      </w:r>
+      <w:r>
+        <w:rPr>
+          <w:b/>
+        </w:rPr>
+        <w:t>47</w:t>
+      </w:r>
+      <w:r>
+        <w:t xml:space="preserve"> (65.6%) and </w:t>
+      </w:r>
+      <w:r>
+        <w:rPr>
+          <w:b/>
+        </w:rPr>
+        <w:t>61</w:t>
+      </w:r>
+      <w:r>
+        <w:t xml:space="preserve"> (50. 2%)</w:t>
       </w:r>
     </w:p>
     <w:p/>
     <w:p>
       <w:r>
-        <w:t>EVAL TASK</w:t>
-      </w:r>
-    </w:p>
-    <w:p>
-      <w:r>
-        <w:t>Mean = 90.5%</w:t>
+        <w:t>CAT TASK</w:t>
+      </w:r>
+    </w:p>
+    <w:p>
+      <w:r>
+        <w:t>Mean = 92.4%</w:t>
       </w:r>
     </w:p>
     <w:p>
@@ -175,7 +241,7 @@
       </w:r>
       <w:proofErr w:type="spellEnd"/>
       <w:r>
-        <w:t>) = 65.8%</w:t>
+        <w:t>) = 74.0%</w:t>
       </w:r>
     </w:p>
     <w:p>
@@ -186,60 +252,11 @@
         <w:rPr>
           <w:b/>
         </w:rPr>
-        <w:t>47</w:t>
-      </w:r>
-      <w:r>
-        <w:t xml:space="preserve"> (65.6%) and </w:t>
-      </w:r>
-      <w:r>
-        <w:rPr>
-          <w:b/>
-        </w:rPr>
-        <w:t>61</w:t>
-      </w:r>
-      <w:r>
-        <w:t xml:space="preserve"> (50. 2%)</w:t>
-      </w:r>
-    </w:p>
-    <w:p/>
-    <w:p>
-      <w:r>
-        <w:t>CAT TASK</w:t>
-      </w:r>
-    </w:p>
-    <w:p>
-      <w:r>
-        <w:t>Mean = 92.4%</w:t>
-      </w:r>
-    </w:p>
-    <w:p>
-      <w:r>
-        <w:t>Low cutoff (mean – 3*</w:t>
-      </w:r>
-      <w:proofErr w:type="spellStart"/>
-      <w:r>
-        <w:t>sd</w:t>
-      </w:r>
-      <w:proofErr w:type="spellEnd"/>
-      <w:r>
-        <w:t>) = 74.0%</w:t>
-      </w:r>
-    </w:p>
-    <w:p>
-      <w:r>
-        <w:t xml:space="preserve">Participants under that: </w:t>
-      </w:r>
-      <w:r>
-        <w:rPr>
-          <w:b/>
-        </w:rPr>
         <w:t>66</w:t>
       </w:r>
       <w:r>
         <w:t xml:space="preserve"> (60.9%)</w:t>
       </w:r>
-      <w:bookmarkStart w:id="0" w:name="_GoBack"/>
-      <w:bookmarkEnd w:id="0"/>
     </w:p>
     <w:sectPr>
       <w:pgSz w:w="12240" w:h="15840"/>
@@ -434,6 +451,33 @@
     <w:semiHidden/>
     <w:unhideWhenUsed/>
   </w:style>
+  <w:style w:type="paragraph" w:styleId="BalloonText">
+    <w:name w:val="Balloon Text"/>
+    <w:basedOn w:val="Normal"/>
+    <w:link w:val="BalloonTextChar"/>
+    <w:uiPriority w:val="99"/>
+    <w:semiHidden/>
+    <w:unhideWhenUsed/>
+    <w:rsid w:val="0069278F"/>
+    <w:rPr>
+      <w:rFonts w:ascii="Lucida Grande" w:hAnsi="Lucida Grande" w:cs="Lucida Grande"/>
+      <w:sz w:val="18"/>
+      <w:szCs w:val="18"/>
+    </w:rPr>
+  </w:style>
+  <w:style w:type="character" w:customStyle="1" w:styleId="BalloonTextChar">
+    <w:name w:val="Balloon Text Char"/>
+    <w:basedOn w:val="DefaultParagraphFont"/>
+    <w:link w:val="BalloonText"/>
+    <w:uiPriority w:val="99"/>
+    <w:semiHidden/>
+    <w:rsid w:val="0069278F"/>
+    <w:rPr>
+      <w:rFonts w:ascii="Lucida Grande" w:hAnsi="Lucida Grande" w:cs="Lucida Grande"/>
+      <w:sz w:val="18"/>
+      <w:szCs w:val="18"/>
+    </w:rPr>
+  </w:style>
 </w:styles>
 </file>
 
@@ -619,6 +663,33 @@
     <w:uiPriority w:val="99"/>
     <w:semiHidden/>
     <w:unhideWhenUsed/>
+  </w:style>
+  <w:style w:type="paragraph" w:styleId="BalloonText">
+    <w:name w:val="Balloon Text"/>
+    <w:basedOn w:val="Normal"/>
+    <w:link w:val="BalloonTextChar"/>
+    <w:uiPriority w:val="99"/>
+    <w:semiHidden/>
+    <w:unhideWhenUsed/>
+    <w:rsid w:val="0069278F"/>
+    <w:rPr>
+      <w:rFonts w:ascii="Lucida Grande" w:hAnsi="Lucida Grande" w:cs="Lucida Grande"/>
+      <w:sz w:val="18"/>
+      <w:szCs w:val="18"/>
+    </w:rPr>
+  </w:style>
+  <w:style w:type="character" w:customStyle="1" w:styleId="BalloonTextChar">
+    <w:name w:val="Balloon Text Char"/>
+    <w:basedOn w:val="DefaultParagraphFont"/>
+    <w:link w:val="BalloonText"/>
+    <w:uiPriority w:val="99"/>
+    <w:semiHidden/>
+    <w:rsid w:val="0069278F"/>
+    <w:rPr>
+      <w:rFonts w:ascii="Lucida Grande" w:hAnsi="Lucida Grande" w:cs="Lucida Grande"/>
+      <w:sz w:val="18"/>
+      <w:szCs w:val="18"/>
+    </w:rPr>
   </w:style>
 </w:styles>
 </file>

</xml_diff>